<commit_message>
remove part of ideation document
</commit_message>
<xml_diff>
--- a/Ideation document.docx
+++ b/Ideation document.docx
@@ -2517,12 +2517,6 @@
           <w:lang w:val="en-US"/>
         </w:rPr>
         <w:t>Hosting on cloud</w:t>
-      </w:r>
-      <w:r>
-        <w:rPr>
-          <w:lang w:val="en-US"/>
-        </w:rPr>
-        <w:t>, if possible, on Fontys servers</w:t>
       </w:r>
       <w:r>
         <w:rPr>
@@ -5047,6 +5041,7 @@
     <w:rsid w:val="004F644C"/>
     <w:rsid w:val="00542694"/>
     <w:rsid w:val="00B87300"/>
+    <w:rsid w:val="00C93965"/>
   </w:rsids>
   <m:mathPr>
     <m:mathFont m:val="Cambria Math"/>

</xml_diff>